<commit_message>
Update MCP Security Reference Guide - February 2026
- Add Last Updated date (February 2026)
- Add Agent orchestration (P2) to Shared Concerns
- Add Cost controls (P2) to Shared Concerns
- Add EU AI Act reference to Legal/compliance section
- Remove informal phrasing
</commit_message>
<xml_diff>
--- a/MCP_Security_Reference_Guide-Draft.docx
+++ b/MCP_Security_Reference_Guide-Draft.docx
@@ -28,6 +28,24 @@
           <w:rFonts w:asciiTheme="minorHAnsi" w:hAnsiTheme="minorHAnsi"/>
         </w:rPr>
         <w:t>This side-by-side reference guide compares security controls for internal versus external MCP server deployments, with four priority ratings. The document includes shared concerns that apply to both models, quick validation questions for security assessments, and a decision framework for choosing between self-hosted and vendor-hosted approaches. This guide is ideal for security teams evaluating MCP architecture options or auditing existing implementations.</w:t>
+      </w:r>
+    </w:p>
+    <w:p w14:paraId="LASTUPDATED">
+      <w:pPr>
+        <w:spacing w:after="200"/>
+        <w:rPr>
+          <w:rFonts w:asciiTheme="minorHAnsi" w:hAnsiTheme="minorHAnsi"/>
+          <w:i/>
+          <w:color w:val="666666"/>
+        </w:rPr>
+      </w:pPr>
+      <w:r>
+        <w:rPr>
+          <w:rFonts w:asciiTheme="minorHAnsi" w:hAnsiTheme="minorHAnsi"/>
+          <w:i/>
+          <w:color w:val="666666"/>
+        </w:rPr>
+        <w:t>Last Updated: February 2026</w:t>
       </w:r>
     </w:p>
     <w:p>
@@ -129,46 +147,10 @@
                 <w:webHidden/>
               </w:rPr>
               <w:tab/>
-            </w:r>
-            <w:r>
-              <w:rPr>
-                <w:noProof/>
-                <w:webHidden/>
-              </w:rPr>
               <w:fldChar w:fldCharType="begin"/>
-            </w:r>
-            <w:r>
-              <w:rPr>
-                <w:noProof/>
-                <w:webHidden/>
-              </w:rPr>
               <w:instrText xml:space="preserve"> PAGEREF _Toc217378260 \h </w:instrText>
-            </w:r>
-            <w:r>
-              <w:rPr>
-                <w:noProof/>
-                <w:webHidden/>
-              </w:rPr>
-            </w:r>
-            <w:r>
-              <w:rPr>
-                <w:noProof/>
-                <w:webHidden/>
-              </w:rPr>
               <w:fldChar w:fldCharType="separate"/>
-            </w:r>
-            <w:r>
-              <w:rPr>
-                <w:noProof/>
-                <w:webHidden/>
-              </w:rPr>
               <w:t>1</w:t>
-            </w:r>
-            <w:r>
-              <w:rPr>
-                <w:noProof/>
-                <w:webHidden/>
-              </w:rPr>
               <w:fldChar w:fldCharType="end"/>
             </w:r>
           </w:hyperlink>
@@ -204,46 +186,10 @@
                 <w:webHidden/>
               </w:rPr>
               <w:tab/>
-            </w:r>
-            <w:r>
-              <w:rPr>
-                <w:noProof/>
-                <w:webHidden/>
-              </w:rPr>
               <w:fldChar w:fldCharType="begin"/>
-            </w:r>
-            <w:r>
-              <w:rPr>
-                <w:noProof/>
-                <w:webHidden/>
-              </w:rPr>
               <w:instrText xml:space="preserve"> PAGEREF _Toc217378261 \h </w:instrText>
-            </w:r>
-            <w:r>
-              <w:rPr>
-                <w:noProof/>
-                <w:webHidden/>
-              </w:rPr>
-            </w:r>
-            <w:r>
-              <w:rPr>
-                <w:noProof/>
-                <w:webHidden/>
-              </w:rPr>
               <w:fldChar w:fldCharType="separate"/>
-            </w:r>
-            <w:r>
-              <w:rPr>
-                <w:noProof/>
-                <w:webHidden/>
-              </w:rPr>
               <w:t>1</w:t>
-            </w:r>
-            <w:r>
-              <w:rPr>
-                <w:noProof/>
-                <w:webHidden/>
-              </w:rPr>
               <w:fldChar w:fldCharType="end"/>
             </w:r>
           </w:hyperlink>
@@ -279,46 +225,10 @@
                 <w:webHidden/>
               </w:rPr>
               <w:tab/>
-            </w:r>
-            <w:r>
-              <w:rPr>
-                <w:noProof/>
-                <w:webHidden/>
-              </w:rPr>
               <w:fldChar w:fldCharType="begin"/>
-            </w:r>
-            <w:r>
-              <w:rPr>
-                <w:noProof/>
-                <w:webHidden/>
-              </w:rPr>
               <w:instrText xml:space="preserve"> PAGEREF _Toc217378262 \h </w:instrText>
-            </w:r>
-            <w:r>
-              <w:rPr>
-                <w:noProof/>
-                <w:webHidden/>
-              </w:rPr>
-            </w:r>
-            <w:r>
-              <w:rPr>
-                <w:noProof/>
-                <w:webHidden/>
-              </w:rPr>
               <w:fldChar w:fldCharType="separate"/>
-            </w:r>
-            <w:r>
-              <w:rPr>
-                <w:noProof/>
-                <w:webHidden/>
-              </w:rPr>
               <w:t>1</w:t>
-            </w:r>
-            <w:r>
-              <w:rPr>
-                <w:noProof/>
-                <w:webHidden/>
-              </w:rPr>
               <w:fldChar w:fldCharType="end"/>
             </w:r>
           </w:hyperlink>
@@ -354,46 +264,10 @@
                 <w:webHidden/>
               </w:rPr>
               <w:tab/>
-            </w:r>
-            <w:r>
-              <w:rPr>
-                <w:noProof/>
-                <w:webHidden/>
-              </w:rPr>
               <w:fldChar w:fldCharType="begin"/>
-            </w:r>
-            <w:r>
-              <w:rPr>
-                <w:noProof/>
-                <w:webHidden/>
-              </w:rPr>
               <w:instrText xml:space="preserve"> PAGEREF _Toc217378263 \h </w:instrText>
-            </w:r>
-            <w:r>
-              <w:rPr>
-                <w:noProof/>
-                <w:webHidden/>
-              </w:rPr>
-            </w:r>
-            <w:r>
-              <w:rPr>
-                <w:noProof/>
-                <w:webHidden/>
-              </w:rPr>
               <w:fldChar w:fldCharType="separate"/>
-            </w:r>
-            <w:r>
-              <w:rPr>
-                <w:noProof/>
-                <w:webHidden/>
-              </w:rPr>
               <w:t>1</w:t>
-            </w:r>
-            <w:r>
-              <w:rPr>
-                <w:noProof/>
-                <w:webHidden/>
-              </w:rPr>
               <w:fldChar w:fldCharType="end"/>
             </w:r>
           </w:hyperlink>
@@ -429,46 +303,10 @@
                 <w:webHidden/>
               </w:rPr>
               <w:tab/>
-            </w:r>
-            <w:r>
-              <w:rPr>
-                <w:noProof/>
-                <w:webHidden/>
-              </w:rPr>
               <w:fldChar w:fldCharType="begin"/>
-            </w:r>
-            <w:r>
-              <w:rPr>
-                <w:noProof/>
-                <w:webHidden/>
-              </w:rPr>
               <w:instrText xml:space="preserve"> PAGEREF _Toc217378264 \h </w:instrText>
-            </w:r>
-            <w:r>
-              <w:rPr>
-                <w:noProof/>
-                <w:webHidden/>
-              </w:rPr>
-            </w:r>
-            <w:r>
-              <w:rPr>
-                <w:noProof/>
-                <w:webHidden/>
-              </w:rPr>
               <w:fldChar w:fldCharType="separate"/>
-            </w:r>
-            <w:r>
-              <w:rPr>
-                <w:noProof/>
-                <w:webHidden/>
-              </w:rPr>
               <w:t>2</w:t>
-            </w:r>
-            <w:r>
-              <w:rPr>
-                <w:noProof/>
-                <w:webHidden/>
-              </w:rPr>
               <w:fldChar w:fldCharType="end"/>
             </w:r>
           </w:hyperlink>
@@ -504,46 +342,10 @@
                 <w:webHidden/>
               </w:rPr>
               <w:tab/>
-            </w:r>
-            <w:r>
-              <w:rPr>
-                <w:noProof/>
-                <w:webHidden/>
-              </w:rPr>
               <w:fldChar w:fldCharType="begin"/>
-            </w:r>
-            <w:r>
-              <w:rPr>
-                <w:noProof/>
-                <w:webHidden/>
-              </w:rPr>
               <w:instrText xml:space="preserve"> PAGEREF _Toc217378265 \h </w:instrText>
-            </w:r>
-            <w:r>
-              <w:rPr>
-                <w:noProof/>
-                <w:webHidden/>
-              </w:rPr>
-            </w:r>
-            <w:r>
-              <w:rPr>
-                <w:noProof/>
-                <w:webHidden/>
-              </w:rPr>
               <w:fldChar w:fldCharType="separate"/>
-            </w:r>
-            <w:r>
-              <w:rPr>
-                <w:noProof/>
-                <w:webHidden/>
-              </w:rPr>
               <w:t>3</w:t>
-            </w:r>
-            <w:r>
-              <w:rPr>
-                <w:noProof/>
-                <w:webHidden/>
-              </w:rPr>
               <w:fldChar w:fldCharType="end"/>
             </w:r>
           </w:hyperlink>
@@ -579,46 +381,10 @@
                 <w:webHidden/>
               </w:rPr>
               <w:tab/>
-            </w:r>
-            <w:r>
-              <w:rPr>
-                <w:noProof/>
-                <w:webHidden/>
-              </w:rPr>
               <w:fldChar w:fldCharType="begin"/>
-            </w:r>
-            <w:r>
-              <w:rPr>
-                <w:noProof/>
-                <w:webHidden/>
-              </w:rPr>
               <w:instrText xml:space="preserve"> PAGEREF _Toc217378266 \h </w:instrText>
-            </w:r>
-            <w:r>
-              <w:rPr>
-                <w:noProof/>
-                <w:webHidden/>
-              </w:rPr>
-            </w:r>
-            <w:r>
-              <w:rPr>
-                <w:noProof/>
-                <w:webHidden/>
-              </w:rPr>
               <w:fldChar w:fldCharType="separate"/>
-            </w:r>
-            <w:r>
-              <w:rPr>
-                <w:noProof/>
-                <w:webHidden/>
-              </w:rPr>
               <w:t>4</w:t>
-            </w:r>
-            <w:r>
-              <w:rPr>
-                <w:noProof/>
-                <w:webHidden/>
-              </w:rPr>
               <w:fldChar w:fldCharType="end"/>
             </w:r>
           </w:hyperlink>
@@ -654,46 +420,10 @@
                 <w:webHidden/>
               </w:rPr>
               <w:tab/>
-            </w:r>
-            <w:r>
-              <w:rPr>
-                <w:noProof/>
-                <w:webHidden/>
-              </w:rPr>
               <w:fldChar w:fldCharType="begin"/>
-            </w:r>
-            <w:r>
-              <w:rPr>
-                <w:noProof/>
-                <w:webHidden/>
-              </w:rPr>
               <w:instrText xml:space="preserve"> PAGEREF _Toc217378267 \h </w:instrText>
-            </w:r>
-            <w:r>
-              <w:rPr>
-                <w:noProof/>
-                <w:webHidden/>
-              </w:rPr>
-            </w:r>
-            <w:r>
-              <w:rPr>
-                <w:noProof/>
-                <w:webHidden/>
-              </w:rPr>
               <w:fldChar w:fldCharType="separate"/>
-            </w:r>
-            <w:r>
-              <w:rPr>
-                <w:noProof/>
-                <w:webHidden/>
-              </w:rPr>
               <w:t>5</w:t>
-            </w:r>
-            <w:r>
-              <w:rPr>
-                <w:noProof/>
-                <w:webHidden/>
-              </w:rPr>
               <w:fldChar w:fldCharType="end"/>
             </w:r>
           </w:hyperlink>
@@ -729,46 +459,10 @@
                 <w:webHidden/>
               </w:rPr>
               <w:tab/>
-            </w:r>
-            <w:r>
-              <w:rPr>
-                <w:noProof/>
-                <w:webHidden/>
-              </w:rPr>
               <w:fldChar w:fldCharType="begin"/>
-            </w:r>
-            <w:r>
-              <w:rPr>
-                <w:noProof/>
-                <w:webHidden/>
-              </w:rPr>
               <w:instrText xml:space="preserve"> PAGEREF _Toc217378268 \h </w:instrText>
-            </w:r>
-            <w:r>
-              <w:rPr>
-                <w:noProof/>
-                <w:webHidden/>
-              </w:rPr>
-            </w:r>
-            <w:r>
-              <w:rPr>
-                <w:noProof/>
-                <w:webHidden/>
-              </w:rPr>
               <w:fldChar w:fldCharType="separate"/>
-            </w:r>
-            <w:r>
-              <w:rPr>
-                <w:noProof/>
-                <w:webHidden/>
-              </w:rPr>
               <w:t>7</w:t>
-            </w:r>
-            <w:r>
-              <w:rPr>
-                <w:noProof/>
-                <w:webHidden/>
-              </w:rPr>
               <w:fldChar w:fldCharType="end"/>
             </w:r>
           </w:hyperlink>
@@ -804,46 +498,10 @@
                 <w:webHidden/>
               </w:rPr>
               <w:tab/>
-            </w:r>
-            <w:r>
-              <w:rPr>
-                <w:noProof/>
-                <w:webHidden/>
-              </w:rPr>
               <w:fldChar w:fldCharType="begin"/>
-            </w:r>
-            <w:r>
-              <w:rPr>
-                <w:noProof/>
-                <w:webHidden/>
-              </w:rPr>
               <w:instrText xml:space="preserve"> PAGEREF _Toc217378269 \h </w:instrText>
-            </w:r>
-            <w:r>
-              <w:rPr>
-                <w:noProof/>
-                <w:webHidden/>
-              </w:rPr>
-            </w:r>
-            <w:r>
-              <w:rPr>
-                <w:noProof/>
-                <w:webHidden/>
-              </w:rPr>
               <w:fldChar w:fldCharType="separate"/>
-            </w:r>
-            <w:r>
-              <w:rPr>
-                <w:noProof/>
-                <w:webHidden/>
-              </w:rPr>
               <w:t>7</w:t>
-            </w:r>
-            <w:r>
-              <w:rPr>
-                <w:noProof/>
-                <w:webHidden/>
-              </w:rPr>
               <w:fldChar w:fldCharType="end"/>
             </w:r>
           </w:hyperlink>
@@ -1457,19 +1115,7 @@
         <w:rPr>
           <w:rFonts w:asciiTheme="minorHAnsi" w:hAnsiTheme="minorHAnsi"/>
         </w:rPr>
-        <w:t>Before diving into specific security controls, it is essential to understand the fundamental architectural differences between internal and external MCP server deployments</w:t>
-      </w:r>
-      <w:r>
-        <w:rPr>
-          <w:rFonts w:asciiTheme="minorHAnsi" w:hAnsiTheme="minorHAnsi"/>
-        </w:rPr>
-        <w:t xml:space="preserve"> (as it stands today)</w:t>
-      </w:r>
-      <w:r>
-        <w:rPr>
-          <w:rFonts w:asciiTheme="minorHAnsi" w:hAnsiTheme="minorHAnsi"/>
-        </w:rPr>
-        <w:t>. The diagrams below illustrate the data flow, trust boundaries, and key security control points for each model.</w:t>
+        <w:t>Before diving into specific security controls, it is essential to understand the fundamental architectural differences between internal and external MCP server deployments (as it stands today). The diagrams below illustrate the data flow, trust boundaries, and key security control points for each model.</w:t>
       </w:r>
     </w:p>
     <w:p>
@@ -1512,19 +1158,7 @@
         <w:rPr>
           <w:rFonts w:asciiTheme="minorHAnsi" w:hAnsiTheme="minorHAnsi"/>
         </w:rPr>
-        <w:t>External deployments introduce a trust boundary at the public internet, requiring different controls than internal deployments</w:t>
-      </w:r>
-      <w:r>
-        <w:rPr>
-          <w:rFonts w:asciiTheme="minorHAnsi" w:hAnsiTheme="minorHAnsi"/>
-        </w:rPr>
-        <w:t>,</w:t>
-      </w:r>
-      <w:r>
-        <w:rPr>
-          <w:rFonts w:asciiTheme="minorHAnsi" w:hAnsiTheme="minorHAnsi"/>
-        </w:rPr>
-        <w:t xml:space="preserve"> where traffic stays within your network perimeter.</w:t>
+        <w:t>External deployments introduce a trust boundary at the public internet, requiring different controls than internal deployments, where traffic stays within your network perimeter.</w:t>
       </w:r>
     </w:p>
     <w:p>
@@ -1552,19 +1186,7 @@
         <w:rPr>
           <w:rFonts w:asciiTheme="minorHAnsi" w:hAnsiTheme="minorHAnsi"/>
         </w:rPr>
-        <w:t>The gateway layer serves different purposes</w:t>
-      </w:r>
-      <w:r>
-        <w:rPr>
-          <w:rFonts w:asciiTheme="minorHAnsi" w:hAnsiTheme="minorHAnsi"/>
-        </w:rPr>
-        <w:t xml:space="preserve">, </w:t>
-      </w:r>
-      <w:r>
-        <w:rPr>
-          <w:rFonts w:asciiTheme="minorHAnsi" w:hAnsiTheme="minorHAnsi"/>
-        </w:rPr>
-        <w:t>for external MCP, it injects API keys and sanitizes outbound data; for internal MCP, it provides defense-in-depth before traffic enters the private subnet.</w:t>
+        <w:t>The gateway layer serves different purposes, for external MCP, it injects API keys and sanitizes outbound data; for internal MCP, it provides defense-in-depth before traffic enters the private subnet.</w:t>
       </w:r>
     </w:p>
     <w:p>
@@ -1591,19 +1213,7 @@
         <w:rPr>
           <w:rFonts w:asciiTheme="minorHAnsi" w:hAnsiTheme="minorHAnsi"/>
         </w:rPr>
-        <w:t>With external vendors, the MCP server is a "black box"</w:t>
-      </w:r>
-      <w:r>
-        <w:rPr>
-          <w:rFonts w:asciiTheme="minorHAnsi" w:hAnsiTheme="minorHAnsi"/>
-        </w:rPr>
-        <w:t xml:space="preserve"> </w:t>
-      </w:r>
-      <w:r>
-        <w:rPr>
-          <w:rFonts w:asciiTheme="minorHAnsi" w:hAnsiTheme="minorHAnsi"/>
-        </w:rPr>
-        <w:t>you control only what enters and exits. Internal deployments give full visibility into tool execution, container isolation, and backend access.</w:t>
+        <w:t>With external vendors, the MCP server is a "black box" you control only what enters and exits. Internal deployments give full visibility into tool execution, container isolation, and backend access.</w:t>
       </w:r>
     </w:p>
     <w:p>
@@ -1791,19 +1401,7 @@
         <w:rPr>
           <w:rFonts w:asciiTheme="minorHAnsi" w:hAnsiTheme="minorHAnsi"/>
         </w:rPr>
-        <w:t>The internal (self-hosted) model keeps all MCP infrastructure within your private network. Traffic flows through your gateway, across a VPN or private link, into a private subnet with no public IPs. You maintain full control over container isolation, secrets management, immutable logging (WORM</w:t>
-      </w:r>
-      <w:r>
-        <w:rPr>
-          <w:rFonts w:asciiTheme="minorHAnsi" w:hAnsiTheme="minorHAnsi"/>
-        </w:rPr>
-        <w:t xml:space="preserve"> - </w:t>
-      </w:r>
-      <w:r>
-        <w:rPr>
-          <w:rFonts w:asciiTheme="minorHAnsi" w:hAnsiTheme="minorHAnsi"/>
-        </w:rPr>
-        <w:t>Write Once Read Many), and oversight agents.</w:t>
+        <w:t>The internal (self-hosted) model keeps all MCP infrastructure within your private network. Traffic flows through your gateway, across a VPN or private link, into a private subnet with no public IPs. You maintain full control over container isolation, secrets management, immutable logging (WORM - Write Once Read Many), and oversight agents.</w:t>
       </w:r>
     </w:p>
     <w:p>
@@ -2974,6 +2572,254 @@
           </w:p>
         </w:tc>
       </w:tr>
+      <w:tr w14:paraId="NEWROW1A">
+        <w:tblPrEx>
+          <w:tblCellMar>
+            <w:top w:w="0" w:type="dxa"/>
+            <w:bottom w:w="0" w:type="dxa"/>
+          </w:tblCellMar>
+        </w:tblPrEx>
+        <w:trPr>
+          <w:trHeight w:val="623"/>
+        </w:trPr>
+        <w:tc>
+          <w:tcPr>
+            <w:tcW w:w="1028" w:type="dxa"/>
+            <w:tcBorders>
+              <w:top w:val="single" w:sz="1" w:space="0" w:color="CCCCCC"/>
+              <w:left w:val="single" w:sz="1" w:space="0" w:color="CCCCCC"/>
+              <w:bottom w:val="single" w:sz="1" w:space="0" w:color="CCCCCC"/>
+              <w:right w:val="single" w:sz="1" w:space="0" w:color="CCCCCC"/>
+            </w:tcBorders>
+            <w:shd w:val="clear" w:color="auto" w:fill="FFE0B1"/>
+            <w:vAlign w:val="center"/>
+          </w:tcPr>
+          <w:p w14:paraId="NEWROW1B">
+            <w:pPr>
+              <w:jc w:val="center"/>
+              <w:rPr>
+                <w:rFonts w:asciiTheme="minorHAnsi" w:hAnsiTheme="minorHAnsi"/>
+              </w:rPr>
+            </w:pPr>
+            <w:r>
+              <w:rPr>
+                <w:rFonts w:asciiTheme="minorHAnsi" w:hAnsiTheme="minorHAnsi"/>
+                <w:b/>
+                <w:bCs/>
+                <w:color w:val="04005E"/>
+              </w:rPr>
+              <w:t>P2</w:t>
+            </w:r>
+          </w:p>
+        </w:tc>
+        <w:tc>
+          <w:tcPr>
+            <w:tcW w:w="1851" w:type="dxa"/>
+            <w:tcBorders>
+              <w:top w:val="single" w:sz="1" w:space="0" w:color="CCCCCC"/>
+              <w:left w:val="single" w:sz="1" w:space="0" w:color="CCCCCC"/>
+              <w:bottom w:val="single" w:sz="1" w:space="0" w:color="CCCCCC"/>
+              <w:right w:val="single" w:sz="1" w:space="0" w:color="CCCCCC"/>
+            </w:tcBorders>
+            <w:vAlign w:val="center"/>
+          </w:tcPr>
+          <w:p w14:paraId="NEWROW1C">
+            <w:pPr>
+              <w:jc w:val="center"/>
+              <w:rPr>
+                <w:rFonts w:asciiTheme="minorHAnsi" w:hAnsiTheme="minorHAnsi"/>
+              </w:rPr>
+            </w:pPr>
+            <w:r>
+              <w:rPr>
+                <w:rFonts w:asciiTheme="minorHAnsi" w:hAnsiTheme="minorHAnsi"/>
+                <w:b/>
+                <w:bCs/>
+                <w:color w:val="04005E"/>
+              </w:rPr>
+              <w:t>Agent orchestration</w:t>
+            </w:r>
+          </w:p>
+        </w:tc>
+        <w:tc>
+          <w:tcPr>
+            <w:tcW w:w="3374" w:type="dxa"/>
+            <w:tcBorders>
+              <w:top w:val="single" w:sz="1" w:space="0" w:color="CCCCCC"/>
+              <w:left w:val="single" w:sz="1" w:space="0" w:color="CCCCCC"/>
+              <w:bottom w:val="single" w:sz="1" w:space="0" w:color="CCCCCC"/>
+              <w:right w:val="single" w:sz="1" w:space="0" w:color="CCCCCC"/>
+            </w:tcBorders>
+            <w:vAlign w:val="center"/>
+          </w:tcPr>
+          <w:p w14:paraId="NEWROW1D">
+            <w:pPr>
+              <w:jc w:val="center"/>
+              <w:rPr>
+                <w:rFonts w:asciiTheme="minorHAnsi" w:hAnsiTheme="minorHAnsi"/>
+              </w:rPr>
+            </w:pPr>
+            <w:r>
+              <w:rPr>
+                <w:rFonts w:asciiTheme="minorHAnsi" w:hAnsiTheme="minorHAnsi"/>
+                <w:color w:val="04005E"/>
+              </w:rPr>
+              <w:t>Secure agent-to-agent communication; validate delegated actions; prevent privilege escalation across agents</w:t>
+            </w:r>
+          </w:p>
+        </w:tc>
+        <w:tc>
+          <w:tcPr>
+            <w:tcW w:w="3374" w:type="dxa"/>
+            <w:tcBorders>
+              <w:top w:val="single" w:sz="1" w:space="0" w:color="CCCCCC"/>
+              <w:left w:val="single" w:sz="1" w:space="0" w:color="CCCCCC"/>
+              <w:bottom w:val="single" w:sz="1" w:space="0" w:color="CCCCCC"/>
+              <w:right w:val="single" w:sz="1" w:space="0" w:color="CCCCCC"/>
+            </w:tcBorders>
+            <w:vAlign w:val="center"/>
+          </w:tcPr>
+          <w:p w14:paraId="NEWROW1E">
+            <w:pPr>
+              <w:jc w:val="center"/>
+              <w:rPr>
+                <w:rFonts w:asciiTheme="minorHAnsi" w:hAnsiTheme="minorHAnsi"/>
+              </w:rPr>
+            </w:pPr>
+            <w:r>
+              <w:rPr>
+                <w:rFonts w:asciiTheme="minorHAnsi" w:hAnsiTheme="minorHAnsi"/>
+                <w:color w:val="04005E"/>
+              </w:rPr>
+              <w:t>How do you secure communication between agents in multi-agent workflows?</w:t>
+            </w:r>
+          </w:p>
+        </w:tc>
+      </w:tr>
+      <w:tr w14:paraId="NEWROW2A">
+        <w:tblPrEx>
+          <w:tblCellMar>
+            <w:top w:w="0" w:type="dxa"/>
+            <w:bottom w:w="0" w:type="dxa"/>
+          </w:tblCellMar>
+        </w:tblPrEx>
+        <w:trPr>
+          <w:trHeight w:val="623"/>
+        </w:trPr>
+        <w:tc>
+          <w:tcPr>
+            <w:tcW w:w="1028" w:type="dxa"/>
+            <w:tcBorders>
+              <w:top w:val="single" w:sz="1" w:space="0" w:color="CCCCCC"/>
+              <w:left w:val="single" w:sz="1" w:space="0" w:color="CCCCCC"/>
+              <w:bottom w:val="single" w:sz="1" w:space="0" w:color="CCCCCC"/>
+              <w:right w:val="single" w:sz="1" w:space="0" w:color="CCCCCC"/>
+            </w:tcBorders>
+            <w:shd w:val="clear" w:color="auto" w:fill="FFE0B1"/>
+            <w:vAlign w:val="center"/>
+          </w:tcPr>
+          <w:p w14:paraId="NEWROW2B">
+            <w:pPr>
+              <w:jc w:val="center"/>
+              <w:rPr>
+                <w:rFonts w:asciiTheme="minorHAnsi" w:hAnsiTheme="minorHAnsi"/>
+              </w:rPr>
+            </w:pPr>
+            <w:r>
+              <w:rPr>
+                <w:rFonts w:asciiTheme="minorHAnsi" w:hAnsiTheme="minorHAnsi"/>
+                <w:b/>
+                <w:bCs/>
+                <w:color w:val="04005E"/>
+              </w:rPr>
+              <w:t>P2</w:t>
+            </w:r>
+          </w:p>
+        </w:tc>
+        <w:tc>
+          <w:tcPr>
+            <w:tcW w:w="1851" w:type="dxa"/>
+            <w:tcBorders>
+              <w:top w:val="single" w:sz="1" w:space="0" w:color="CCCCCC"/>
+              <w:left w:val="single" w:sz="1" w:space="0" w:color="CCCCCC"/>
+              <w:bottom w:val="single" w:sz="1" w:space="0" w:color="CCCCCC"/>
+              <w:right w:val="single" w:sz="1" w:space="0" w:color="CCCCCC"/>
+            </w:tcBorders>
+            <w:vAlign w:val="center"/>
+          </w:tcPr>
+          <w:p w14:paraId="NEWROW2C">
+            <w:pPr>
+              <w:jc w:val="center"/>
+              <w:rPr>
+                <w:rFonts w:asciiTheme="minorHAnsi" w:hAnsiTheme="minorHAnsi"/>
+              </w:rPr>
+            </w:pPr>
+            <w:r>
+              <w:rPr>
+                <w:rFonts w:asciiTheme="minorHAnsi" w:hAnsiTheme="minorHAnsi"/>
+                <w:b/>
+                <w:bCs/>
+                <w:color w:val="04005E"/>
+              </w:rPr>
+              <w:t>Cost controls</w:t>
+            </w:r>
+          </w:p>
+        </w:tc>
+        <w:tc>
+          <w:tcPr>
+            <w:tcW w:w="3374" w:type="dxa"/>
+            <w:tcBorders>
+              <w:top w:val="single" w:sz="1" w:space="0" w:color="CCCCCC"/>
+              <w:left w:val="single" w:sz="1" w:space="0" w:color="CCCCCC"/>
+              <w:bottom w:val="single" w:sz="1" w:space="0" w:color="CCCCCC"/>
+              <w:right w:val="single" w:sz="1" w:space="0" w:color="CCCCCC"/>
+            </w:tcBorders>
+            <w:vAlign w:val="center"/>
+          </w:tcPr>
+          <w:p w14:paraId="NEWROW2D">
+            <w:pPr>
+              <w:jc w:val="center"/>
+              <w:rPr>
+                <w:rFonts w:asciiTheme="minorHAnsi" w:hAnsiTheme="minorHAnsi"/>
+              </w:rPr>
+            </w:pPr>
+            <w:r>
+              <w:rPr>
+                <w:rFonts w:asciiTheme="minorHAnsi" w:hAnsiTheme="minorHAnsi"/>
+                <w:color w:val="04005E"/>
+              </w:rPr>
+              <w:t>Set budget limits, monitor token consumption, alert on runaway usage, implement circuit breakers</w:t>
+            </w:r>
+          </w:p>
+        </w:tc>
+        <w:tc>
+          <w:tcPr>
+            <w:tcW w:w="3374" w:type="dxa"/>
+            <w:tcBorders>
+              <w:top w:val="single" w:sz="1" w:space="0" w:color="CCCCCC"/>
+              <w:left w:val="single" w:sz="1" w:space="0" w:color="CCCCCC"/>
+              <w:bottom w:val="single" w:sz="1" w:space="0" w:color="CCCCCC"/>
+              <w:right w:val="single" w:sz="1" w:space="0" w:color="CCCCCC"/>
+            </w:tcBorders>
+            <w:vAlign w:val="center"/>
+          </w:tcPr>
+          <w:p w14:paraId="NEWROW2E">
+            <w:pPr>
+              <w:jc w:val="center"/>
+              <w:rPr>
+                <w:rFonts w:asciiTheme="minorHAnsi" w:hAnsiTheme="minorHAnsi"/>
+              </w:rPr>
+            </w:pPr>
+            <w:r>
+              <w:rPr>
+                <w:rFonts w:asciiTheme="minorHAnsi" w:hAnsiTheme="minorHAnsi"/>
+                <w:color w:val="04005E"/>
+              </w:rPr>
+              <w:t>What stops a misbehaving agent from burning through your API budget?</w:t>
+            </w:r>
+          </w:p>
+        </w:tc>
+      </w:tr>
       <w:tr>
         <w:tblPrEx>
           <w:tblCellMar>
@@ -3341,21 +3187,7 @@
                 <w:rFonts w:asciiTheme="minorHAnsi" w:hAnsiTheme="minorHAnsi"/>
                 <w:color w:val="04005E"/>
               </w:rPr>
-              <w:t xml:space="preserve">When did you last </w:t>
-            </w:r>
-            <w:r>
-              <w:rPr>
-                <w:rFonts w:asciiTheme="minorHAnsi" w:hAnsiTheme="minorHAnsi"/>
-                <w:color w:val="04005E"/>
-              </w:rPr>
-              <w:t>red team</w:t>
-            </w:r>
-            <w:r>
-              <w:rPr>
-                <w:rFonts w:asciiTheme="minorHAnsi" w:hAnsiTheme="minorHAnsi"/>
-                <w:color w:val="04005E"/>
-              </w:rPr>
-              <w:t xml:space="preserve"> your MCP integrations?</w:t>
+              <w:t>When did you last red team your MCP integrations?</w:t>
             </w:r>
           </w:p>
         </w:tc>
@@ -3702,7 +3534,7 @@
                 <w:sz w:val="20"/>
                 <w:szCs w:val="20"/>
               </w:rPr>
-              <w:t>Classify by data sensitivity, integration depth, agent capability (read-only → supervised → autonomous)</w:t>
+              <w:t>Classify by data sensitivity, integration depth, agent capability (read-only -&gt; supervised -&gt; autonomous)</w:t>
             </w:r>
           </w:p>
           <w:p>
@@ -7159,7 +6991,7 @@
                 <w:sz w:val="20"/>
                 <w:szCs w:val="20"/>
               </w:rPr>
-              <w:t>Risk tier → capabilities</w:t>
+              <w:t>Risk tier -&gt; capabilities</w:t>
             </w:r>
           </w:p>
           <w:p>
@@ -7203,7 +7035,7 @@
                 <w:sz w:val="20"/>
                 <w:szCs w:val="20"/>
               </w:rPr>
-              <w:t>Promotion gates (shadow → autonomous)</w:t>
+              <w:t>Promotion gates (shadow -&gt; autonomous)</w:t>
             </w:r>
           </w:p>
         </w:tc>
@@ -7944,7 +7776,7 @@
                 <w:sz w:val="20"/>
                 <w:szCs w:val="20"/>
               </w:rPr>
-              <w:t>Regulatory mapping</w:t>
+              <w:t>Regulatory mapping (including EU AI Act and emerging AI regulations)</w:t>
             </w:r>
           </w:p>
           <w:p>
@@ -8000,25 +7832,7 @@
                 <w:sz w:val="20"/>
                 <w:szCs w:val="20"/>
               </w:rPr>
-              <w:t xml:space="preserve">Data processing agreement (DPA)/business </w:t>
-            </w:r>
-            <w:r>
-              <w:rPr>
-                <w:rFonts w:asciiTheme="minorHAnsi" w:hAnsiTheme="minorHAnsi"/>
-                <w:color w:val="04005E"/>
-                <w:sz w:val="20"/>
-                <w:szCs w:val="20"/>
-              </w:rPr>
-              <w:t>associates’</w:t>
-            </w:r>
-            <w:r>
-              <w:rPr>
-                <w:rFonts w:asciiTheme="minorHAnsi" w:hAnsiTheme="minorHAnsi"/>
-                <w:color w:val="04005E"/>
-                <w:sz w:val="20"/>
-                <w:szCs w:val="20"/>
-              </w:rPr>
-              <w:t xml:space="preserve"> agreement (BAA)</w:t>
+              <w:t>Data processing agreement (DPA)/business associates’ agreement (BAA)</w:t>
             </w:r>
           </w:p>
           <w:p>

</xml_diff>